<commit_message>
Fix multiple devices not being scannable, and add randomize mac button
</commit_message>
<xml_diff>
--- a/docs/openidn_adapter_getting_started.docx
+++ b/docs/openidn_adapter_getting_started.docx
@@ -36,7 +36,7 @@
           <w:rFonts w:ascii="Roboto" w:cs="Roboto" w:eastAsia="Roboto" w:hAnsi="Roboto"/>
           <w:rtl w:val="0"/>
         </w:rPr>
-        <w:t xml:space="preserve">IDN (Network) to USB adapter</w:t>
+        <w:t xml:space="preserve">ILDA Digital Network to USB adapter</w:t>
       </w:r>
       <w:r>
         <w:rPr>
@@ -68,15 +68,15 @@
         <w:jc w:val="both"/>
         <w:rPr>
           <w:rFonts w:ascii="Roboto" w:cs="Roboto" w:eastAsia="Roboto" w:hAnsi="Roboto"/>
-          <w:sz w:val="20"/>
-          <w:szCs w:val="20"/>
-        </w:rPr>
-      </w:pPr>
-      <w:r>
-        <w:rPr>
-          <w:rFonts w:ascii="Roboto" w:cs="Roboto" w:eastAsia="Roboto" w:hAnsi="Roboto"/>
-          <w:sz w:val="20"/>
-          <w:szCs w:val="20"/>
+          <w:sz w:val="18"/>
+          <w:szCs w:val="18"/>
+        </w:rPr>
+      </w:pPr>
+      <w:r>
+        <w:rPr>
+          <w:rFonts w:ascii="Roboto" w:cs="Roboto" w:eastAsia="Roboto" w:hAnsi="Roboto"/>
+          <w:sz w:val="18"/>
+          <w:szCs w:val="18"/>
           <w:rtl w:val="0"/>
         </w:rPr>
         <w:t xml:space="preserve">Power up the device by plugging the included USB-C cable into the included wall charger, and then into the USB-C port on the backside of the OpenIDN adapter device. After around 30 seconds, the blue light should stop flashing, the device has now booted up. </w:t>
@@ -88,74 +88,74 @@
         <w:jc w:val="both"/>
         <w:rPr>
           <w:rFonts w:ascii="Roboto" w:cs="Roboto" w:eastAsia="Roboto" w:hAnsi="Roboto"/>
-          <w:sz w:val="20"/>
-          <w:szCs w:val="20"/>
-        </w:rPr>
-      </w:pPr>
-      <w:r>
-        <w:rPr>
-          <w:rFonts w:ascii="Roboto" w:cs="Roboto" w:eastAsia="Roboto" w:hAnsi="Roboto"/>
-          <w:sz w:val="20"/>
-          <w:szCs w:val="20"/>
-          <w:rtl w:val="0"/>
-        </w:rPr>
-        <w:t xml:space="preserve">Connect the device to your Helios Laser DAC using its USB-B cable, and then connect the device to a network (router or switch) either using the Ethernet port or Wi-Fi. If you have the choice, it is recommended to use Ethernet as it is a more reliable connection with less latency and jitter. </w:t>
-      </w:r>
-    </w:p>
-    <w:p>
-      <w:pPr>
-        <w:pageBreakBefore w:val="0"/>
-        <w:jc w:val="both"/>
-        <w:rPr>
-          <w:rFonts w:ascii="Roboto" w:cs="Roboto" w:eastAsia="Roboto" w:hAnsi="Roboto"/>
-          <w:sz w:val="20"/>
-          <w:szCs w:val="20"/>
-        </w:rPr>
-      </w:pPr>
-      <w:r>
-        <w:rPr>
-          <w:rtl w:val="0"/>
-        </w:rPr>
-      </w:r>
-    </w:p>
-    <w:p>
-      <w:pPr>
-        <w:pageBreakBefore w:val="0"/>
-        <w:jc w:val="both"/>
-        <w:rPr>
-          <w:rFonts w:ascii="Roboto" w:cs="Roboto" w:eastAsia="Roboto" w:hAnsi="Roboto"/>
-          <w:sz w:val="20"/>
-          <w:szCs w:val="20"/>
-        </w:rPr>
-      </w:pPr>
-      <w:r>
-        <w:rPr>
-          <w:rFonts w:ascii="Roboto" w:cs="Roboto" w:eastAsia="Roboto" w:hAnsi="Roboto"/>
-          <w:sz w:val="20"/>
-          <w:szCs w:val="20"/>
-          <w:rtl w:val="0"/>
-        </w:rPr>
-        <w:t xml:space="preserve">If you use Ethernet with a DHCP-enabled network (normal home network), the adapter should work out of the box, and the DAC should now be detectable in compatible software.</w:t>
-      </w:r>
-    </w:p>
-    <w:p>
-      <w:pPr>
-        <w:pageBreakBefore w:val="0"/>
-        <w:jc w:val="both"/>
-        <w:rPr>
-          <w:rFonts w:ascii="Roboto" w:cs="Roboto" w:eastAsia="Roboto" w:hAnsi="Roboto"/>
-          <w:sz w:val="20"/>
-          <w:szCs w:val="20"/>
-        </w:rPr>
-      </w:pPr>
-      <w:r>
-        <w:rPr>
-          <w:rFonts w:ascii="Roboto" w:cs="Roboto" w:eastAsia="Roboto" w:hAnsi="Roboto"/>
-          <w:sz w:val="20"/>
-          <w:szCs w:val="20"/>
-          <w:rtl w:val="0"/>
-        </w:rPr>
-        <w:t xml:space="preserve">If you have a different network configuration, such as static IP addresses, or WiFi, you must manually configure the device. You can do this using the Helios-OpenIDN Manager Tool software. This tool also lets you customize the displayed name of the adapter. Download the software here: </w:t>
+          <w:sz w:val="18"/>
+          <w:szCs w:val="18"/>
+        </w:rPr>
+      </w:pPr>
+      <w:r>
+        <w:rPr>
+          <w:rFonts w:ascii="Roboto" w:cs="Roboto" w:eastAsia="Roboto" w:hAnsi="Roboto"/>
+          <w:sz w:val="18"/>
+          <w:szCs w:val="18"/>
+          <w:rtl w:val="0"/>
+        </w:rPr>
+        <w:t xml:space="preserve">Connect the device to your Helios Laser DAC using its USB-B cable, and then connect the device to a network either using the Ethernet port or Wi-Fi. If you have the choice, it is recommended to use Ethernet as it is a more reliable connection with less latency and jitter. </w:t>
+      </w:r>
+    </w:p>
+    <w:p>
+      <w:pPr>
+        <w:pageBreakBefore w:val="0"/>
+        <w:jc w:val="both"/>
+        <w:rPr>
+          <w:rFonts w:ascii="Roboto" w:cs="Roboto" w:eastAsia="Roboto" w:hAnsi="Roboto"/>
+          <w:sz w:val="18"/>
+          <w:szCs w:val="18"/>
+        </w:rPr>
+      </w:pPr>
+      <w:r>
+        <w:rPr>
+          <w:rtl w:val="0"/>
+        </w:rPr>
+      </w:r>
+    </w:p>
+    <w:p>
+      <w:pPr>
+        <w:pageBreakBefore w:val="0"/>
+        <w:jc w:val="both"/>
+        <w:rPr>
+          <w:rFonts w:ascii="Roboto" w:cs="Roboto" w:eastAsia="Roboto" w:hAnsi="Roboto"/>
+          <w:sz w:val="18"/>
+          <w:szCs w:val="18"/>
+        </w:rPr>
+      </w:pPr>
+      <w:r>
+        <w:rPr>
+          <w:rFonts w:ascii="Roboto" w:cs="Roboto" w:eastAsia="Roboto" w:hAnsi="Roboto"/>
+          <w:sz w:val="18"/>
+          <w:szCs w:val="18"/>
+          <w:rtl w:val="0"/>
+        </w:rPr>
+        <w:t xml:space="preserve">If you use Ethernet with a DHCP-enabled network (normal home network with a router), the adapter should work out of the box, and the DAC should now be detectable in compatible software. If you connect it to a switch or computer directly without having changed any settings, the device will also attempt to automatically configure itself. This can take around a minute.</w:t>
+      </w:r>
+    </w:p>
+    <w:p>
+      <w:pPr>
+        <w:pageBreakBefore w:val="0"/>
+        <w:jc w:val="both"/>
+        <w:rPr>
+          <w:rFonts w:ascii="Roboto" w:cs="Roboto" w:eastAsia="Roboto" w:hAnsi="Roboto"/>
+          <w:sz w:val="18"/>
+          <w:szCs w:val="18"/>
+        </w:rPr>
+      </w:pPr>
+      <w:r>
+        <w:rPr>
+          <w:rFonts w:ascii="Roboto" w:cs="Roboto" w:eastAsia="Roboto" w:hAnsi="Roboto"/>
+          <w:sz w:val="18"/>
+          <w:szCs w:val="18"/>
+          <w:rtl w:val="0"/>
+        </w:rPr>
+        <w:t xml:space="preserve">If you have a different network configuration, such as custom static IP addresses, or Wi-Fi, you must manually configure the device. You can do this using the Helios-OpenIDN Manager Tool software. This tool also lets you customize the displayed name of the adapter. Download the software here: </w:t>
       </w:r>
     </w:p>
     <w:p>
@@ -220,15 +220,15 @@
         <w:jc w:val="both"/>
         <w:rPr>
           <w:rFonts w:ascii="Roboto" w:cs="Roboto" w:eastAsia="Roboto" w:hAnsi="Roboto"/>
-          <w:sz w:val="20"/>
-          <w:szCs w:val="20"/>
-        </w:rPr>
-      </w:pPr>
-      <w:r>
-        <w:rPr>
-          <w:rFonts w:ascii="Roboto" w:cs="Roboto" w:eastAsia="Roboto" w:hAnsi="Roboto"/>
-          <w:sz w:val="20"/>
-          <w:szCs w:val="20"/>
+          <w:sz w:val="18"/>
+          <w:szCs w:val="18"/>
+        </w:rPr>
+      </w:pPr>
+      <w:r>
+        <w:rPr>
+          <w:rFonts w:ascii="Roboto" w:cs="Roboto" w:eastAsia="Roboto" w:hAnsi="Roboto"/>
+          <w:sz w:val="18"/>
+          <w:szCs w:val="18"/>
           <w:rtl w:val="0"/>
         </w:rPr>
         <w:t xml:space="preserve">Instructions on using the Manager Tool software can also be found on this website.</w:t>
@@ -240,29 +240,31 @@
         <w:jc w:val="both"/>
         <w:rPr>
           <w:rFonts w:ascii="Roboto" w:cs="Roboto" w:eastAsia="Roboto" w:hAnsi="Roboto"/>
-          <w:sz w:val="20"/>
-          <w:szCs w:val="20"/>
-        </w:rPr>
-      </w:pPr>
-      <w:r>
-        <w:rPr>
-          <w:rtl w:val="0"/>
-        </w:rPr>
-      </w:r>
-    </w:p>
-    <w:p>
-      <w:pPr>
-        <w:pageBreakBefore w:val="0"/>
-        <w:jc w:val="both"/>
-        <w:rPr>
-          <w:rFonts w:ascii="Roboto" w:cs="Roboto" w:eastAsia="Roboto" w:hAnsi="Roboto"/>
-        </w:rPr>
-      </w:pPr>
-      <w:r>
-        <w:rPr>
-          <w:rFonts w:ascii="Roboto" w:cs="Roboto" w:eastAsia="Roboto" w:hAnsi="Roboto"/>
-          <w:sz w:val="20"/>
-          <w:szCs w:val="20"/>
+          <w:sz w:val="18"/>
+          <w:szCs w:val="18"/>
+        </w:rPr>
+      </w:pPr>
+      <w:r>
+        <w:rPr>
+          <w:rtl w:val="0"/>
+        </w:rPr>
+      </w:r>
+    </w:p>
+    <w:p>
+      <w:pPr>
+        <w:pageBreakBefore w:val="0"/>
+        <w:jc w:val="both"/>
+        <w:rPr>
+          <w:rFonts w:ascii="Roboto" w:cs="Roboto" w:eastAsia="Roboto" w:hAnsi="Roboto"/>
+          <w:sz w:val="20"/>
+          <w:szCs w:val="20"/>
+        </w:rPr>
+      </w:pPr>
+      <w:r>
+        <w:rPr>
+          <w:rFonts w:ascii="Roboto" w:cs="Roboto" w:eastAsia="Roboto" w:hAnsi="Roboto"/>
+          <w:sz w:val="18"/>
+          <w:szCs w:val="18"/>
           <w:rtl w:val="0"/>
         </w:rPr>
         <w:t xml:space="preserve">When using lasers, it is important to practice safety and familiarize yourself with local regulations.</w:t>
@@ -297,15 +299,15 @@
         <w:jc w:val="both"/>
         <w:rPr>
           <w:rFonts w:ascii="Roboto" w:cs="Roboto" w:eastAsia="Roboto" w:hAnsi="Roboto"/>
-          <w:sz w:val="20"/>
-          <w:szCs w:val="20"/>
-        </w:rPr>
-      </w:pPr>
-      <w:r>
-        <w:rPr>
-          <w:rFonts w:ascii="Roboto" w:cs="Roboto" w:eastAsia="Roboto" w:hAnsi="Roboto"/>
-          <w:sz w:val="20"/>
-          <w:szCs w:val="20"/>
+          <w:sz w:val="18"/>
+          <w:szCs w:val="18"/>
+        </w:rPr>
+      </w:pPr>
+      <w:r>
+        <w:rPr>
+          <w:rFonts w:ascii="Roboto" w:cs="Roboto" w:eastAsia="Roboto" w:hAnsi="Roboto"/>
+          <w:sz w:val="18"/>
+          <w:szCs w:val="18"/>
           <w:rtl w:val="0"/>
         </w:rPr>
         <w:t xml:space="preserve">IDN (the protocol used by this device) works with many apps, </w:t>
@@ -314,8 +316,8 @@
         <w:rPr>
           <w:rFonts w:ascii="Roboto" w:cs="Roboto" w:eastAsia="Roboto" w:hAnsi="Roboto"/>
           <w:i w:val="1"/>
-          <w:sz w:val="20"/>
-          <w:szCs w:val="20"/>
+          <w:sz w:val="18"/>
+          <w:szCs w:val="18"/>
           <w:rtl w:val="0"/>
         </w:rPr>
         <w:t xml:space="preserve">however not every app that works with the Helios USB connection works with IDN yet</w:t>
@@ -323,8 +325,8 @@
       <w:r>
         <w:rPr>
           <w:rFonts w:ascii="Roboto" w:cs="Roboto" w:eastAsia="Roboto" w:hAnsi="Roboto"/>
-          <w:sz w:val="20"/>
-          <w:szCs w:val="20"/>
+          <w:sz w:val="18"/>
+          <w:szCs w:val="18"/>
           <w:rtl w:val="0"/>
         </w:rPr>
         <w:t xml:space="preserve">. </w:t>
@@ -457,24 +459,7 @@
           <w:rtl w:val="0"/>
         </w:rPr>
         <w:t xml:space="preserve">Other options include: </w:t>
-      </w:r>
-    </w:p>
-    <w:p>
-      <w:pPr>
-        <w:jc w:val="both"/>
-        <w:rPr>
-          <w:rFonts w:ascii="Roboto" w:cs="Roboto" w:eastAsia="Roboto" w:hAnsi="Roboto"/>
-          <w:sz w:val="20"/>
-          <w:szCs w:val="20"/>
-        </w:rPr>
-      </w:pPr>
-      <w:r>
-        <w:rPr>
-          <w:rFonts w:ascii="Roboto" w:cs="Roboto" w:eastAsia="Roboto" w:hAnsi="Roboto"/>
-          <w:sz w:val="20"/>
-          <w:szCs w:val="20"/>
-          <w:rtl w:val="0"/>
-        </w:rPr>
+        <w:br w:type="textWrapping"/>
         <w:t xml:space="preserve">–</w:t>
       </w:r>
       <w:hyperlink r:id="rId8">
@@ -497,55 +482,17 @@
             <w:szCs w:val="20"/>
             <w:rtl w:val="0"/>
           </w:rPr>
-          <w:t xml:space="preserve">HE-Laserscan</w:t>
-        </w:r>
-      </w:hyperlink>
-      <w:r>
-        <w:rPr>
-          <w:rFonts w:ascii="Roboto" w:cs="Roboto" w:eastAsia="Roboto" w:hAnsi="Roboto"/>
-          <w:sz w:val="20"/>
-          <w:szCs w:val="20"/>
-          <w:rtl w:val="0"/>
-        </w:rPr>
-        <w:t xml:space="preserve"> (Windows, </w:t>
-      </w:r>
-      <w:r>
-        <w:rPr>
-          <w:rFonts w:ascii="Roboto" w:cs="Roboto" w:eastAsia="Roboto" w:hAnsi="Roboto"/>
-          <w:b w:val="1"/>
-          <w:sz w:val="20"/>
-          <w:szCs w:val="20"/>
-          <w:rtl w:val="0"/>
-        </w:rPr>
-        <w:t xml:space="preserve">freemium</w:t>
-      </w:r>
-      <w:r>
-        <w:rPr>
-          <w:rFonts w:ascii="Roboto" w:cs="Roboto" w:eastAsia="Roboto" w:hAnsi="Roboto"/>
-          <w:sz w:val="20"/>
-          <w:szCs w:val="20"/>
-          <w:rtl w:val="0"/>
-        </w:rPr>
-        <w:t xml:space="preserve">)</w:t>
-      </w:r>
-    </w:p>
-    <w:p>
-      <w:pPr>
-        <w:jc w:val="both"/>
-        <w:rPr>
-          <w:rFonts w:ascii="Roboto" w:cs="Roboto" w:eastAsia="Roboto" w:hAnsi="Roboto"/>
-          <w:sz w:val="20"/>
-          <w:szCs w:val="20"/>
-        </w:rPr>
-      </w:pPr>
-      <w:r>
-        <w:rPr>
-          <w:rFonts w:ascii="Roboto" w:cs="Roboto" w:eastAsia="Roboto" w:hAnsi="Roboto"/>
-          <w:sz w:val="20"/>
-          <w:szCs w:val="20"/>
-          <w:rtl w:val="0"/>
-        </w:rPr>
-        <w:t xml:space="preserve">–</w:t>
+          <w:t xml:space="preserve">MadMapper</w:t>
+        </w:r>
+      </w:hyperlink>
+      <w:r>
+        <w:rPr>
+          <w:rFonts w:ascii="Roboto" w:cs="Roboto" w:eastAsia="Roboto" w:hAnsi="Roboto"/>
+          <w:sz w:val="20"/>
+          <w:szCs w:val="20"/>
+          <w:rtl w:val="0"/>
+        </w:rPr>
+        <w:t xml:space="preserve"> /</w:t>
       </w:r>
       <w:hyperlink r:id="rId10">
         <w:r>
@@ -567,17 +514,17 @@
             <w:szCs w:val="20"/>
             <w:rtl w:val="0"/>
           </w:rPr>
-          <w:t xml:space="preserve">Spaghetti Laser Show</w:t>
-        </w:r>
-      </w:hyperlink>
-      <w:r>
-        <w:rPr>
-          <w:rFonts w:ascii="Roboto" w:cs="Roboto" w:eastAsia="Roboto" w:hAnsi="Roboto"/>
-          <w:sz w:val="20"/>
-          <w:szCs w:val="20"/>
-          <w:rtl w:val="0"/>
-        </w:rPr>
-        <w:t xml:space="preserve"> (Windows)</w:t>
+          <w:t xml:space="preserve">MadLaser</w:t>
+        </w:r>
+      </w:hyperlink>
+      <w:r>
+        <w:rPr>
+          <w:rFonts w:ascii="Roboto" w:cs="Roboto" w:eastAsia="Roboto" w:hAnsi="Roboto"/>
+          <w:sz w:val="20"/>
+          <w:szCs w:val="20"/>
+          <w:rtl w:val="0"/>
+        </w:rPr>
+        <w:t xml:space="preserve"> (Windows, Mac)</w:t>
       </w:r>
     </w:p>
     <w:p>
@@ -618,17 +565,36 @@
             <w:szCs w:val="20"/>
             <w:rtl w:val="0"/>
           </w:rPr>
-          <w:t xml:space="preserve">ILD Render</w:t>
-        </w:r>
-      </w:hyperlink>
-      <w:r>
-        <w:rPr>
-          <w:rFonts w:ascii="Roboto" w:cs="Roboto" w:eastAsia="Roboto" w:hAnsi="Roboto"/>
-          <w:sz w:val="20"/>
-          <w:szCs w:val="20"/>
-          <w:rtl w:val="0"/>
-        </w:rPr>
-        <w:t xml:space="preserve"> (Windows)</w:t>
+          <w:t xml:space="preserve">HE-Laserscan</w:t>
+        </w:r>
+      </w:hyperlink>
+      <w:r>
+        <w:rPr>
+          <w:rFonts w:ascii="Roboto" w:cs="Roboto" w:eastAsia="Roboto" w:hAnsi="Roboto"/>
+          <w:sz w:val="20"/>
+          <w:szCs w:val="20"/>
+          <w:rtl w:val="0"/>
+        </w:rPr>
+        <w:t xml:space="preserve"> (Windows, </w:t>
+      </w:r>
+      <w:r>
+        <w:rPr>
+          <w:rFonts w:ascii="Roboto" w:cs="Roboto" w:eastAsia="Roboto" w:hAnsi="Roboto"/>
+          <w:b w:val="1"/>
+          <w:sz w:val="20"/>
+          <w:szCs w:val="20"/>
+          <w:rtl w:val="0"/>
+        </w:rPr>
+        <w:t xml:space="preserve">freemium</w:t>
+      </w:r>
+      <w:r>
+        <w:rPr>
+          <w:rFonts w:ascii="Roboto" w:cs="Roboto" w:eastAsia="Roboto" w:hAnsi="Roboto"/>
+          <w:sz w:val="20"/>
+          <w:szCs w:val="20"/>
+          <w:rtl w:val="0"/>
+        </w:rPr>
+        <w:t xml:space="preserve">)</w:t>
       </w:r>
     </w:p>
     <w:p>
@@ -669,25 +635,26 @@
             <w:szCs w:val="20"/>
             <w:rtl w:val="0"/>
           </w:rPr>
-          <w:t xml:space="preserve">Excalibur Paint Alchemy</w:t>
-        </w:r>
-      </w:hyperlink>
-      <w:r>
-        <w:rPr>
-          <w:rFonts w:ascii="Roboto" w:cs="Roboto" w:eastAsia="Roboto" w:hAnsi="Roboto"/>
-          <w:sz w:val="20"/>
-          <w:szCs w:val="20"/>
-          <w:rtl w:val="0"/>
-        </w:rPr>
-        <w:t xml:space="preserve"> (Windows, Mac, Linux)</w:t>
-      </w:r>
-    </w:p>
-    <w:p>
-      <w:pPr>
-        <w:pageBreakBefore w:val="0"/>
-        <w:jc w:val="both"/>
-        <w:rPr>
-          <w:rFonts w:ascii="Roboto" w:cs="Roboto" w:eastAsia="Roboto" w:hAnsi="Roboto"/>
+          <w:t xml:space="preserve">Spaghetti Laser Show</w:t>
+        </w:r>
+      </w:hyperlink>
+      <w:r>
+        <w:rPr>
+          <w:rFonts w:ascii="Roboto" w:cs="Roboto" w:eastAsia="Roboto" w:hAnsi="Roboto"/>
+          <w:sz w:val="20"/>
+          <w:szCs w:val="20"/>
+          <w:rtl w:val="0"/>
+        </w:rPr>
+        <w:t xml:space="preserve"> (Windows)</w:t>
+      </w:r>
+    </w:p>
+    <w:p>
+      <w:pPr>
+        <w:jc w:val="both"/>
+        <w:rPr>
+          <w:rFonts w:ascii="Roboto" w:cs="Roboto" w:eastAsia="Roboto" w:hAnsi="Roboto"/>
+          <w:sz w:val="20"/>
+          <w:szCs w:val="20"/>
         </w:rPr>
       </w:pPr>
       <w:r>
@@ -719,6 +686,107 @@
             <w:szCs w:val="20"/>
             <w:rtl w:val="0"/>
           </w:rPr>
+          <w:t xml:space="preserve">ILD Render</w:t>
+        </w:r>
+      </w:hyperlink>
+      <w:r>
+        <w:rPr>
+          <w:rFonts w:ascii="Roboto" w:cs="Roboto" w:eastAsia="Roboto" w:hAnsi="Roboto"/>
+          <w:sz w:val="20"/>
+          <w:szCs w:val="20"/>
+          <w:rtl w:val="0"/>
+        </w:rPr>
+        <w:t xml:space="preserve"> (Windows)</w:t>
+      </w:r>
+    </w:p>
+    <w:p>
+      <w:pPr>
+        <w:jc w:val="both"/>
+        <w:rPr>
+          <w:rFonts w:ascii="Roboto" w:cs="Roboto" w:eastAsia="Roboto" w:hAnsi="Roboto"/>
+          <w:sz w:val="20"/>
+          <w:szCs w:val="20"/>
+        </w:rPr>
+      </w:pPr>
+      <w:r>
+        <w:rPr>
+          <w:rFonts w:ascii="Roboto" w:cs="Roboto" w:eastAsia="Roboto" w:hAnsi="Roboto"/>
+          <w:sz w:val="20"/>
+          <w:szCs w:val="20"/>
+          <w:rtl w:val="0"/>
+        </w:rPr>
+        <w:t xml:space="preserve">–</w:t>
+      </w:r>
+      <w:hyperlink r:id="rId18">
+        <w:r>
+          <w:rPr>
+            <w:rFonts w:ascii="Roboto" w:cs="Roboto" w:eastAsia="Roboto" w:hAnsi="Roboto"/>
+            <w:sz w:val="20"/>
+            <w:szCs w:val="20"/>
+            <w:rtl w:val="0"/>
+          </w:rPr>
+          <w:t xml:space="preserve"> </w:t>
+        </w:r>
+      </w:hyperlink>
+      <w:hyperlink r:id="rId19">
+        <w:r>
+          <w:rPr>
+            <w:rFonts w:ascii="Roboto" w:cs="Roboto" w:eastAsia="Roboto" w:hAnsi="Roboto"/>
+            <w:color w:val="1155cc"/>
+            <w:sz w:val="20"/>
+            <w:szCs w:val="20"/>
+            <w:rtl w:val="0"/>
+          </w:rPr>
+          <w:t xml:space="preserve">Excalibur Paint Alchemy</w:t>
+        </w:r>
+      </w:hyperlink>
+      <w:r>
+        <w:rPr>
+          <w:rFonts w:ascii="Roboto" w:cs="Roboto" w:eastAsia="Roboto" w:hAnsi="Roboto"/>
+          <w:sz w:val="20"/>
+          <w:szCs w:val="20"/>
+          <w:rtl w:val="0"/>
+        </w:rPr>
+        <w:t xml:space="preserve"> (Windows, Mac, Linux)</w:t>
+      </w:r>
+    </w:p>
+    <w:p>
+      <w:pPr>
+        <w:pageBreakBefore w:val="0"/>
+        <w:jc w:val="both"/>
+        <w:rPr>
+          <w:rFonts w:ascii="Roboto" w:cs="Roboto" w:eastAsia="Roboto" w:hAnsi="Roboto"/>
+        </w:rPr>
+      </w:pPr>
+      <w:r>
+        <w:rPr>
+          <w:rFonts w:ascii="Roboto" w:cs="Roboto" w:eastAsia="Roboto" w:hAnsi="Roboto"/>
+          <w:sz w:val="20"/>
+          <w:szCs w:val="20"/>
+          <w:rtl w:val="0"/>
+        </w:rPr>
+        <w:t xml:space="preserve">–</w:t>
+      </w:r>
+      <w:hyperlink r:id="rId20">
+        <w:r>
+          <w:rPr>
+            <w:rFonts w:ascii="Roboto" w:cs="Roboto" w:eastAsia="Roboto" w:hAnsi="Roboto"/>
+            <w:sz w:val="20"/>
+            <w:szCs w:val="20"/>
+            <w:rtl w:val="0"/>
+          </w:rPr>
+          <w:t xml:space="preserve"> </w:t>
+        </w:r>
+      </w:hyperlink>
+      <w:hyperlink r:id="rId21">
+        <w:r>
+          <w:rPr>
+            <w:rFonts w:ascii="Roboto" w:cs="Roboto" w:eastAsia="Roboto" w:hAnsi="Roboto"/>
+            <w:color w:val="1155cc"/>
+            <w:sz w:val="20"/>
+            <w:szCs w:val="20"/>
+            <w:rtl w:val="0"/>
+          </w:rPr>
           <w:t xml:space="preserve">LFI Player</w:t>
         </w:r>
       </w:hyperlink>
@@ -780,15 +848,15 @@
         <w:jc w:val="both"/>
         <w:rPr>
           <w:rFonts w:ascii="Roboto" w:cs="Roboto" w:eastAsia="Roboto" w:hAnsi="Roboto"/>
-          <w:sz w:val="20"/>
-          <w:szCs w:val="20"/>
-        </w:rPr>
-      </w:pPr>
-      <w:r>
-        <w:rPr>
-          <w:rFonts w:ascii="Roboto" w:cs="Roboto" w:eastAsia="Roboto" w:hAnsi="Roboto"/>
-          <w:sz w:val="20"/>
-          <w:szCs w:val="20"/>
+          <w:sz w:val="18"/>
+          <w:szCs w:val="18"/>
+        </w:rPr>
+      </w:pPr>
+      <w:r>
+        <w:rPr>
+          <w:rFonts w:ascii="Roboto" w:cs="Roboto" w:eastAsia="Roboto" w:hAnsi="Roboto"/>
+          <w:sz w:val="18"/>
+          <w:szCs w:val="18"/>
           <w:rtl w:val="0"/>
         </w:rPr>
         <w:t xml:space="preserve">If you experience problems with the device, try visiting the following website:</w:t>
@@ -800,15 +868,17 @@
         <w:jc w:val="both"/>
         <w:rPr>
           <w:rFonts w:ascii="Roboto" w:cs="Roboto" w:eastAsia="Roboto" w:hAnsi="Roboto"/>
-          <w:sz w:val="20"/>
-          <w:szCs w:val="20"/>
-        </w:rPr>
-      </w:pPr>
-      <w:hyperlink r:id="rId18">
+          <w:sz w:val="18"/>
+          <w:szCs w:val="18"/>
+        </w:rPr>
+      </w:pPr>
+      <w:hyperlink r:id="rId22">
         <w:r>
           <w:rPr>
             <w:rFonts w:ascii="Roboto" w:cs="Roboto" w:eastAsia="Roboto" w:hAnsi="Roboto"/>
             <w:color w:val="1155cc"/>
+            <w:sz w:val="20"/>
+            <w:szCs w:val="20"/>
             <w:rtl w:val="0"/>
           </w:rPr>
           <w:t xml:space="preserve">https://bitlasers.com/openidn-network-adapter-for-the-helios-dac</w:t>
@@ -826,70 +896,34 @@
         <w:jc w:val="both"/>
         <w:rPr>
           <w:rFonts w:ascii="Roboto" w:cs="Roboto" w:eastAsia="Roboto" w:hAnsi="Roboto"/>
-          <w:sz w:val="20"/>
-          <w:szCs w:val="20"/>
-        </w:rPr>
-      </w:pPr>
-      <w:r>
-        <w:rPr>
-          <w:rFonts w:ascii="Roboto" w:cs="Roboto" w:eastAsia="Roboto" w:hAnsi="Roboto"/>
-          <w:sz w:val="20"/>
-          <w:szCs w:val="20"/>
-          <w:rtl w:val="0"/>
-        </w:rPr>
-        <w:t xml:space="preserve">It contains more detailed information, and a contact form for emailing us. The OpenIDN adapter has a warranty of two years against defects.</w:t>
-      </w:r>
-    </w:p>
-    <w:p>
-      <w:pPr>
-        <w:pageBreakBefore w:val="0"/>
-        <w:jc w:val="both"/>
-        <w:rPr>
-          <w:rFonts w:ascii="Roboto" w:cs="Roboto" w:eastAsia="Roboto" w:hAnsi="Roboto"/>
-          <w:sz w:val="20"/>
-          <w:szCs w:val="20"/>
-        </w:rPr>
-      </w:pPr>
-      <w:r>
-        <w:rPr>
-          <w:rFonts w:ascii="Roboto" w:cs="Roboto" w:eastAsia="Roboto" w:hAnsi="Roboto"/>
-          <w:sz w:val="20"/>
-          <w:szCs w:val="20"/>
-          <w:rtl w:val="0"/>
-        </w:rPr>
-        <w:t xml:space="preserve">On the website above you can also find information about the developer tools for interfacing the DAC with your own programs by implementing the IDN protocol, or for modifying this device itself. The OpenIDN adapter is fully open source.</w:t>
-      </w:r>
-    </w:p>
-    <w:p>
-      <w:pPr>
-        <w:pageBreakBefore w:val="0"/>
-        <w:jc w:val="both"/>
-        <w:rPr>
-          <w:rFonts w:ascii="Roboto" w:cs="Roboto" w:eastAsia="Roboto" w:hAnsi="Roboto"/>
-          <w:sz w:val="20"/>
-          <w:szCs w:val="20"/>
-        </w:rPr>
-      </w:pPr>
-      <w:r>
-        <w:rPr>
-          <w:rtl w:val="0"/>
-        </w:rPr>
-      </w:r>
-    </w:p>
-    <w:p>
-      <w:pPr>
-        <w:pageBreakBefore w:val="0"/>
-        <w:jc w:val="both"/>
-        <w:rPr>
-          <w:sz w:val="28"/>
-          <w:szCs w:val="28"/>
-        </w:rPr>
-      </w:pPr>
-      <w:r>
-        <w:rPr>
-          <w:rFonts w:ascii="Roboto" w:cs="Roboto" w:eastAsia="Roboto" w:hAnsi="Roboto"/>
-          <w:sz w:val="20"/>
-          <w:szCs w:val="20"/>
+          <w:sz w:val="18"/>
+          <w:szCs w:val="18"/>
+        </w:rPr>
+      </w:pPr>
+      <w:r>
+        <w:rPr>
+          <w:rFonts w:ascii="Roboto" w:cs="Roboto" w:eastAsia="Roboto" w:hAnsi="Roboto"/>
+          <w:sz w:val="18"/>
+          <w:szCs w:val="18"/>
+          <w:rtl w:val="0"/>
+        </w:rPr>
+        <w:t xml:space="preserve">It contains more detailed information, and a contact form for emailing us. The OpenIDN adapter has a warranty of two years against defects. On the website above you can also find information about the developer tools for interfacing the DAC with your own programs by implementing the IDN protocol, or for modifying this device itself. The OpenIDN adapter is fully open source.</w:t>
+      </w:r>
+    </w:p>
+    <w:p>
+      <w:pPr>
+        <w:pageBreakBefore w:val="0"/>
+        <w:jc w:val="both"/>
+        <w:rPr>
+          <w:sz w:val="26"/>
+          <w:szCs w:val="26"/>
+        </w:rPr>
+      </w:pPr>
+      <w:r>
+        <w:rPr>
+          <w:rFonts w:ascii="Roboto" w:cs="Roboto" w:eastAsia="Roboto" w:hAnsi="Roboto"/>
+          <w:sz w:val="18"/>
+          <w:szCs w:val="18"/>
           <w:rtl w:val="0"/>
         </w:rPr>
         <w:t xml:space="preserve">Electronics such as the OpenIDN adapter should be disposed of through an e-waste recycling center.</w:t>
@@ -901,7 +935,7 @@
       </w:r>
     </w:p>
     <w:sectPr>
-      <w:footerReference r:id="rId19" w:type="default"/>
+      <w:footerReference r:id="rId23" w:type="default"/>
       <w:pgSz w:h="16838" w:w="11906" w:orient="portrait"/>
       <w:pgMar w:bottom="1440" w:top="850.3937007874016" w:left="1440" w:right="1440" w:header="720" w:footer="720"/>
       <w:pgNumType w:start="1"/>

</xml_diff>

<commit_message>
handle missing prg file setting, not implemented yet
</commit_message>
<xml_diff>
--- a/docs/openidn_adapter_getting_started.docx
+++ b/docs/openidn_adapter_getting_started.docx
@@ -1,6 +1,6 @@
 
 <file path=word/document.xml><?xml version="1.0" encoding="utf-8"?>
-<w:document xmlns:o="urn:schemas-microsoft-com:office:office" xmlns:r="http://schemas.openxmlformats.org/officeDocument/2006/relationships" xmlns:v="urn:schemas-microsoft-com:vml" xmlns:w="http://schemas.openxmlformats.org/wordprocessingml/2006/main" xmlns:w10="urn:schemas-microsoft-com:office:word" xmlns:wp="http://schemas.openxmlformats.org/drawingml/2006/wordprocessingDrawing" xmlns:wps="http://schemas.microsoft.com/office/word/2010/wordprocessingShape" xmlns:wpg="http://schemas.microsoft.com/office/word/2010/wordprocessingGroup" xmlns:mc="http://schemas.openxmlformats.org/markup-compatibility/2006" xmlns:wp14="http://schemas.microsoft.com/office/word/2010/wordprocessingDrawing" xmlns:w14="http://schemas.microsoft.com/office/word/2010/wordml" xmlns:w15="http://schemas.microsoft.com/office/word/2012/wordml" mc:Ignorable="w14 wp14 w15">
+<w:document xmlns:o="urn:schemas-microsoft-com:office:office" xmlns:r="http://schemas.openxmlformats.org/officeDocument/2006/relationships" xmlns:v="urn:schemas-microsoft-com:vml" xmlns:w="http://schemas.openxmlformats.org/wordprocessingml/2006/main" xmlns:w10="urn:schemas-microsoft-com:office:word" xmlns:wp="http://schemas.openxmlformats.org/drawingml/2006/wordprocessingDrawing" xmlns:pic="http://schemas.openxmlformats.org/drawingml/2006/picture" xmlns:wps="http://schemas.microsoft.com/office/word/2010/wordprocessingShape" xmlns:wpg="http://schemas.microsoft.com/office/word/2010/wordprocessingGroup" xmlns:mc="http://schemas.openxmlformats.org/markup-compatibility/2006" xmlns:wp14="http://schemas.microsoft.com/office/word/2010/wordprocessingDrawing" xmlns:w14="http://schemas.microsoft.com/office/word/2010/wordml" xmlns:w15="http://schemas.microsoft.com/office/word/2012/wordml" mc:Ignorable="w14 wp14 w15">
   <w:background w:color="FFFFFF"/>
   <w:body>
     <w:p>
@@ -24,7 +24,7 @@
     </w:p>
     <w:p>
       <w:pPr>
-        <w:pStyle w:val="Normal1"/>
+        <w:pStyle w:val="normal1"/>
         <w:pageBreakBefore w:val="false"/>
         <w:jc w:val="center"/>
         <w:rPr>
@@ -57,7 +57,7 @@
     </w:p>
     <w:p>
       <w:pPr>
-        <w:pStyle w:val="Normal1"/>
+        <w:pStyle w:val="normal1"/>
         <w:pageBreakBefore w:val="false"/>
         <w:jc w:val="both"/>
         <w:rPr>
@@ -75,25 +75,41 @@
     </w:p>
     <w:p>
       <w:pPr>
-        <w:pStyle w:val="Normal1"/>
-        <w:pageBreakBefore w:val="false"/>
-        <w:jc w:val="both"/>
-        <w:rPr>
-          <w:rFonts w:ascii="Liberation Sans" w:hAnsi="Liberation Sans"/>
-        </w:rPr>
-      </w:pPr>
-      <w:r>
-        <w:rPr>
-          <w:rFonts w:eastAsia="Roboto" w:cs="Roboto" w:ascii="Liberation Sans" w:hAnsi="Liberation Sans"/>
-          <w:sz w:val="18"/>
-          <w:szCs w:val="18"/>
-        </w:rPr>
-        <w:t>Connect the device to your Helios Laser DAC using its USB-B cable, and then connect the device to a network either using the Ethernet port, or Wi-Fi (Wi-Fi requires configuration, see next paragraph). If you have the choice, it is recommended to use Ethernet as it is generally a more reliable connection with less latency and jitter.</w:t>
-      </w:r>
-    </w:p>
-    <w:p>
-      <w:pPr>
-        <w:pStyle w:val="Normal1"/>
+        <w:pStyle w:val="normal1"/>
+        <w:pageBreakBefore w:val="false"/>
+        <w:jc w:val="both"/>
+        <w:rPr>
+          <w:rFonts w:ascii="Liberation Sans" w:hAnsi="Liberation Sans"/>
+        </w:rPr>
+      </w:pPr>
+      <w:r>
+        <w:rPr>
+          <w:rFonts w:eastAsia="Roboto" w:cs="Roboto" w:ascii="Liberation Sans" w:hAnsi="Liberation Sans"/>
+          <w:sz w:val="18"/>
+          <w:szCs w:val="18"/>
+        </w:rPr>
+        <w:t xml:space="preserve">Connect the device to your Helios Laser DAC using its USB-B cable, and then connect the device to a network either using the Ethernet port, or Wi-Fi (Wi-Fi requires configuration, see next paragraph). If you have the choice, it is </w:t>
+      </w:r>
+      <w:r>
+        <w:rPr>
+          <w:rFonts w:eastAsia="Roboto" w:cs="Roboto" w:ascii="Liberation Sans" w:hAnsi="Liberation Sans"/>
+          <w:sz w:val="18"/>
+          <w:szCs w:val="18"/>
+        </w:rPr>
+        <w:t xml:space="preserve">highly </w:t>
+      </w:r>
+      <w:r>
+        <w:rPr>
+          <w:rFonts w:eastAsia="Roboto" w:cs="Roboto" w:ascii="Liberation Sans" w:hAnsi="Liberation Sans"/>
+          <w:sz w:val="18"/>
+          <w:szCs w:val="18"/>
+        </w:rPr>
+        <w:t>recommended to use Ethernet as it is generally a more reliable connection with less latency and jitter.</w:t>
+      </w:r>
+    </w:p>
+    <w:p>
+      <w:pPr>
+        <w:pStyle w:val="normal1"/>
         <w:pageBreakBefore w:val="false"/>
         <w:jc w:val="both"/>
         <w:rPr>
@@ -112,7 +128,7 @@
     </w:p>
     <w:p>
       <w:pPr>
-        <w:pStyle w:val="Normal1"/>
+        <w:pStyle w:val="normal1"/>
         <w:pageBreakBefore w:val="false"/>
         <w:jc w:val="both"/>
         <w:rPr>
@@ -130,25 +146,25 @@
     </w:p>
     <w:p>
       <w:pPr>
-        <w:pStyle w:val="Normal1"/>
-        <w:pageBreakBefore w:val="false"/>
-        <w:jc w:val="both"/>
-        <w:rPr>
-          <w:rFonts w:ascii="Liberation Sans" w:hAnsi="Liberation Sans"/>
-        </w:rPr>
-      </w:pPr>
-      <w:r>
-        <w:rPr>
-          <w:rFonts w:eastAsia="Roboto" w:cs="Roboto" w:ascii="Liberation Sans" w:hAnsi="Liberation Sans"/>
-          <w:sz w:val="18"/>
-          <w:szCs w:val="18"/>
-        </w:rPr>
-        <w:t xml:space="preserve">However, if you have a different network configuration, such as custom static IP addresses, or wish to use Wi-Fi, you must manually configure the device. You can do this using the Helios-OpenIDN Manager Tool software. This tool also lets you customize the displayed name of the adapter. Download the software here: </w:t>
-      </w:r>
-    </w:p>
-    <w:p>
-      <w:pPr>
-        <w:pStyle w:val="Normal1"/>
+        <w:pStyle w:val="normal1"/>
+        <w:pageBreakBefore w:val="false"/>
+        <w:jc w:val="both"/>
+        <w:rPr>
+          <w:rFonts w:ascii="Liberation Sans" w:hAnsi="Liberation Sans"/>
+        </w:rPr>
+      </w:pPr>
+      <w:r>
+        <w:rPr>
+          <w:rFonts w:eastAsia="Roboto" w:cs="Roboto" w:ascii="Liberation Sans" w:hAnsi="Liberation Sans"/>
+          <w:sz w:val="18"/>
+          <w:szCs w:val="18"/>
+        </w:rPr>
+        <w:t xml:space="preserve">However, if you have a different network configuration, such as custom static IP addresses, or wish to use Wi-Fi, you must manually configure the device. You can do this using the “Helios OpenIDN Manager Tool” software. This tool also lets you customize the displayed name of the adapter. Download the software here: </w:t>
+      </w:r>
+    </w:p>
+    <w:p>
+      <w:pPr>
+        <w:pStyle w:val="normal1"/>
         <w:pageBreakBefore w:val="false"/>
         <w:jc w:val="both"/>
         <w:rPr>
@@ -167,7 +183,7 @@
     </w:p>
     <w:p>
       <w:pPr>
-        <w:pStyle w:val="Normal1"/>
+        <w:pStyle w:val="normal1"/>
         <w:pageBreakBefore w:val="false"/>
         <w:jc w:val="center"/>
         <w:rPr/>
@@ -177,6 +193,7 @@
       </w:r>
       <w:r>
         <w:rPr>
+          <w:rStyle w:val="Style3"/>
           <w:rFonts w:eastAsia="Roboto" w:cs="Roboto" w:ascii="Liberation Sans" w:hAnsi="Liberation Sans"/>
           <w:color w:val="1155CC"/>
         </w:rPr>
@@ -184,6 +201,7 @@
       </w:r>
       <w:r>
         <w:rPr>
+          <w:rStyle w:val="Style3"/>
           <w:rFonts w:eastAsia="Roboto" w:cs="Roboto" w:ascii="Liberation Sans" w:hAnsi="Liberation Sans"/>
           <w:color w:val="1155CC"/>
         </w:rPr>
@@ -191,6 +209,7 @@
       </w:r>
       <w:r>
         <w:rPr>
+          <w:rStyle w:val="Style3"/>
           <w:rFonts w:eastAsia="Roboto" w:cs="Roboto" w:ascii="Liberation Sans" w:hAnsi="Liberation Sans"/>
           <w:color w:val="1155CC"/>
         </w:rPr>
@@ -198,6 +217,7 @@
       </w:r>
       <w:r>
         <w:rPr>
+          <w:rStyle w:val="Style3"/>
           <w:rFonts w:eastAsia="Roboto" w:cs="Roboto" w:ascii="Liberation Sans" w:hAnsi="Liberation Sans"/>
           <w:color w:val="1155CC"/>
         </w:rPr>
@@ -206,7 +226,7 @@
     </w:p>
     <w:p>
       <w:pPr>
-        <w:pStyle w:val="Normal1"/>
+        <w:pStyle w:val="normal1"/>
         <w:pageBreakBefore w:val="false"/>
         <w:jc w:val="center"/>
         <w:rPr>
@@ -223,7 +243,7 @@
     </w:p>
     <w:p>
       <w:pPr>
-        <w:pStyle w:val="Normal1"/>
+        <w:pStyle w:val="normal1"/>
         <w:pageBreakBefore w:val="false"/>
         <w:jc w:val="both"/>
         <w:rPr>
@@ -241,7 +261,7 @@
     </w:p>
     <w:p>
       <w:pPr>
-        <w:pStyle w:val="Normal1"/>
+        <w:pStyle w:val="normal1"/>
         <w:pageBreakBefore w:val="false"/>
         <w:jc w:val="both"/>
         <w:rPr>
@@ -260,7 +280,7 @@
     </w:p>
     <w:p>
       <w:pPr>
-        <w:pStyle w:val="Normal1"/>
+        <w:pStyle w:val="normal1"/>
         <w:pageBreakBefore w:val="false"/>
         <w:jc w:val="both"/>
         <w:rPr>
@@ -281,6 +301,7 @@
         <w:pStyle w:val="Heading3"/>
         <w:pageBreakBefore w:val="false"/>
         <w:rPr>
+          <w:rStyle w:val="Hyperlink"/>
           <w:rFonts w:ascii="Liberation Sans" w:hAnsi="Liberation Sans"/>
         </w:rPr>
       </w:pPr>
@@ -295,7 +316,7 @@
     </w:p>
     <w:p>
       <w:pPr>
-        <w:pStyle w:val="Normal1"/>
+        <w:pStyle w:val="normal1"/>
         <w:pageBreakBefore w:val="false"/>
         <w:jc w:val="both"/>
         <w:rPr>
@@ -330,7 +351,7 @@
     </w:p>
     <w:p>
       <w:pPr>
-        <w:pStyle w:val="Normal1"/>
+        <w:pStyle w:val="normal1"/>
         <w:pageBreakBefore w:val="false"/>
         <w:jc w:val="both"/>
         <w:rPr>
@@ -349,7 +370,7 @@
     </w:p>
     <w:p>
       <w:pPr>
-        <w:pStyle w:val="Normal1"/>
+        <w:pStyle w:val="normal1"/>
         <w:pageBreakBefore w:val="false"/>
         <w:jc w:val="both"/>
         <w:rPr>
@@ -384,7 +405,7 @@
     </w:p>
     <w:p>
       <w:pPr>
-        <w:pStyle w:val="Normal1"/>
+        <w:pStyle w:val="normal1"/>
         <w:pageBreakBefore w:val="false"/>
         <w:jc w:val="both"/>
         <w:rPr/>
@@ -400,6 +421,7 @@
       <w:hyperlink r:id="rId2">
         <w:r>
           <w:rPr>
+            <w:rStyle w:val="Style3"/>
             <w:rFonts w:eastAsia="Roboto" w:cs="Roboto" w:ascii="Liberation Sans" w:hAnsi="Liberation Sans"/>
             <w:b/>
             <w:color w:val="1155CC"/>
@@ -412,7 +434,7 @@
     </w:p>
     <w:p>
       <w:pPr>
-        <w:pStyle w:val="Normal1"/>
+        <w:pStyle w:val="normal1"/>
         <w:pageBreakBefore w:val="false"/>
         <w:jc w:val="both"/>
         <w:rPr>
@@ -431,7 +453,7 @@
     </w:p>
     <w:p>
       <w:pPr>
-        <w:pStyle w:val="Normal1"/>
+        <w:pStyle w:val="normal1"/>
         <w:pageBreakBefore w:val="false"/>
         <w:jc w:val="left"/>
         <w:rPr/>
@@ -449,6 +471,7 @@
       <w:hyperlink r:id="rId3">
         <w:r>
           <w:rPr>
+            <w:rStyle w:val="Style3"/>
             <w:rFonts w:eastAsia="Roboto" w:cs="Roboto" w:ascii="Liberation Sans" w:hAnsi="Liberation Sans"/>
             <w:sz w:val="20"/>
             <w:szCs w:val="20"/>
@@ -459,6 +482,7 @@
       <w:hyperlink r:id="rId4">
         <w:r>
           <w:rPr>
+            <w:rStyle w:val="Style3"/>
             <w:rFonts w:eastAsia="Roboto" w:cs="Roboto" w:ascii="Liberation Sans" w:hAnsi="Liberation Sans"/>
             <w:color w:val="1155CC"/>
             <w:sz w:val="20"/>
@@ -478,6 +502,7 @@
       <w:hyperlink r:id="rId5">
         <w:r>
           <w:rPr>
+            <w:rStyle w:val="Style3"/>
             <w:rFonts w:eastAsia="Roboto" w:cs="Roboto" w:ascii="Liberation Sans" w:hAnsi="Liberation Sans"/>
             <w:sz w:val="20"/>
             <w:szCs w:val="20"/>
@@ -488,6 +513,7 @@
       <w:hyperlink r:id="rId6">
         <w:r>
           <w:rPr>
+            <w:rStyle w:val="Style3"/>
             <w:rFonts w:eastAsia="Roboto" w:cs="Roboto" w:ascii="Liberation Sans" w:hAnsi="Liberation Sans"/>
             <w:color w:val="1155CC"/>
             <w:sz w:val="20"/>
@@ -507,7 +533,7 @@
     </w:p>
     <w:p>
       <w:pPr>
-        <w:pStyle w:val="Normal1"/>
+        <w:pStyle w:val="normal1"/>
         <w:jc w:val="both"/>
         <w:rPr/>
       </w:pPr>
@@ -522,6 +548,7 @@
       <w:hyperlink r:id="rId7">
         <w:r>
           <w:rPr>
+            <w:rStyle w:val="Style3"/>
             <w:rFonts w:eastAsia="Roboto" w:cs="Roboto" w:ascii="Liberation Sans" w:hAnsi="Liberation Sans"/>
             <w:sz w:val="20"/>
             <w:szCs w:val="20"/>
@@ -532,6 +559,7 @@
       <w:hyperlink r:id="rId8">
         <w:r>
           <w:rPr>
+            <w:rStyle w:val="Hyperlink"/>
             <w:rFonts w:eastAsia="Roboto" w:cs="Roboto" w:ascii="Liberation Sans" w:hAnsi="Liberation Sans"/>
             <w:color w:val="1155CC"/>
             <w:sz w:val="20"/>
@@ -568,9 +596,13 @@
     </w:p>
     <w:p>
       <w:pPr>
-        <w:pStyle w:val="Normal1"/>
-        <w:jc w:val="both"/>
-        <w:rPr/>
+        <w:pStyle w:val="normal1"/>
+        <w:jc w:val="both"/>
+        <w:rPr>
+          <w:rFonts w:ascii="Liberation Sans" w:hAnsi="Liberation Sans" w:eastAsia="Roboto" w:cs="Roboto"/>
+          <w:sz w:val="20"/>
+          <w:szCs w:val="20"/>
+        </w:rPr>
       </w:pPr>
       <w:r>
         <w:rPr>
@@ -579,10 +611,56 @@
           <w:szCs w:val="20"/>
         </w:rPr>
         <w:t>–</w:t>
+      </w:r>
+      <w:r>
+        <w:rPr>
+          <w:rFonts w:eastAsia="Roboto" w:cs="Roboto" w:ascii="Liberation Sans" w:hAnsi="Liberation Sans"/>
+          <w:sz w:val="20"/>
+          <w:szCs w:val="20"/>
+          <w:u w:val="none"/>
+        </w:rPr>
+        <w:t xml:space="preserve"> </w:t>
       </w:r>
       <w:hyperlink r:id="rId9">
         <w:r>
           <w:rPr>
+            <w:rStyle w:val="Hyperlink"/>
+            <w:rFonts w:eastAsia="Roboto" w:cs="Roboto" w:ascii="Liberation Sans" w:hAnsi="Liberation Sans"/>
+            <w:sz w:val="20"/>
+            <w:szCs w:val="20"/>
+            <w:u w:val="none"/>
+          </w:rPr>
+          <w:t>Derivative TouchDesigner</w:t>
+        </w:r>
+      </w:hyperlink>
+      <w:r>
+        <w:rPr>
+          <w:rFonts w:eastAsia="Roboto" w:cs="Roboto" w:ascii="Liberation Sans" w:hAnsi="Liberation Sans"/>
+          <w:sz w:val="20"/>
+          <w:szCs w:val="20"/>
+          <w:u w:val="none"/>
+        </w:rPr>
+        <w:t xml:space="preserve"> (Windows, Mac, freemium)</w:t>
+      </w:r>
+    </w:p>
+    <w:p>
+      <w:pPr>
+        <w:pStyle w:val="normal1"/>
+        <w:jc w:val="both"/>
+        <w:rPr/>
+      </w:pPr>
+      <w:r>
+        <w:rPr>
+          <w:rFonts w:eastAsia="Roboto" w:cs="Roboto" w:ascii="Liberation Sans" w:hAnsi="Liberation Sans"/>
+          <w:sz w:val="20"/>
+          <w:szCs w:val="20"/>
+        </w:rPr>
+        <w:t>–</w:t>
+      </w:r>
+      <w:hyperlink r:id="rId10">
+        <w:r>
+          <w:rPr>
+            <w:rStyle w:val="Style3"/>
             <w:rFonts w:eastAsia="Roboto" w:cs="Roboto" w:ascii="Liberation Sans" w:hAnsi="Liberation Sans"/>
             <w:sz w:val="20"/>
             <w:szCs w:val="20"/>
@@ -590,17 +668,15 @@
           <w:t xml:space="preserve"> </w:t>
         </w:r>
       </w:hyperlink>
-      <w:hyperlink r:id="rId10">
-        <w:r>
-          <w:rPr>
-            <w:rFonts w:eastAsia="Roboto" w:cs="Roboto" w:ascii="Liberation Sans" w:hAnsi="Liberation Sans"/>
-            <w:color w:val="1155CC"/>
-            <w:sz w:val="20"/>
-            <w:szCs w:val="20"/>
-          </w:rPr>
-          <w:t>Spaghetti Laser Show</w:t>
-        </w:r>
-      </w:hyperlink>
+      <w:r>
+        <w:rPr>
+          <w:rStyle w:val="Hyperlink"/>
+          <w:rFonts w:eastAsia="Roboto" w:cs="Roboto" w:ascii="Liberation Sans" w:hAnsi="Liberation Sans"/>
+          <w:sz w:val="20"/>
+          <w:szCs w:val="20"/>
+        </w:rPr>
+        <w:t>Spaghetti Laser Show</w:t>
+      </w:r>
       <w:r>
         <w:rPr>
           <w:rFonts w:eastAsia="Roboto" w:cs="Roboto" w:ascii="Liberation Sans" w:hAnsi="Liberation Sans"/>
@@ -612,7 +688,7 @@
     </w:p>
     <w:p>
       <w:pPr>
-        <w:pStyle w:val="Normal1"/>
+        <w:pStyle w:val="normal1"/>
         <w:jc w:val="both"/>
         <w:rPr/>
       </w:pPr>
@@ -627,6 +703,7 @@
       <w:hyperlink r:id="rId11">
         <w:r>
           <w:rPr>
+            <w:rStyle w:val="Style3"/>
             <w:rFonts w:eastAsia="Roboto" w:cs="Roboto" w:ascii="Liberation Sans" w:hAnsi="Liberation Sans"/>
             <w:sz w:val="20"/>
             <w:szCs w:val="20"/>
@@ -637,6 +714,7 @@
       <w:hyperlink r:id="rId12">
         <w:r>
           <w:rPr>
+            <w:rStyle w:val="Hyperlink"/>
             <w:rFonts w:eastAsia="Roboto" w:cs="Roboto" w:ascii="Liberation Sans" w:hAnsi="Liberation Sans"/>
             <w:color w:val="1155CC"/>
             <w:sz w:val="20"/>
@@ -647,16 +725,25 @@
       </w:hyperlink>
       <w:r>
         <w:rPr>
-          <w:rFonts w:eastAsia="Roboto" w:cs="Roboto" w:ascii="Liberation Sans" w:hAnsi="Liberation Sans"/>
-          <w:sz w:val="20"/>
-          <w:szCs w:val="20"/>
-        </w:rPr>
-        <w:t xml:space="preserve"> (Windows)</w:t>
-      </w:r>
-    </w:p>
-    <w:p>
-      <w:pPr>
-        <w:pStyle w:val="Normal1"/>
+          <w:rStyle w:val="Hyperlink"/>
+          <w:rFonts w:eastAsia="Roboto" w:cs="Roboto" w:ascii="Liberation Sans" w:hAnsi="Liberation Sans"/>
+          <w:sz w:val="20"/>
+          <w:szCs w:val="20"/>
+        </w:rPr>
+        <w:t xml:space="preserve"> </w:t>
+      </w:r>
+      <w:r>
+        <w:rPr>
+          <w:rFonts w:eastAsia="Roboto" w:cs="Roboto" w:ascii="Liberation Sans" w:hAnsi="Liberation Sans"/>
+          <w:sz w:val="20"/>
+          <w:szCs w:val="20"/>
+        </w:rPr>
+        <w:t>(Windows)</w:t>
+      </w:r>
+    </w:p>
+    <w:p>
+      <w:pPr>
+        <w:pStyle w:val="normal1"/>
         <w:jc w:val="both"/>
         <w:rPr/>
       </w:pPr>
@@ -671,6 +758,7 @@
       <w:hyperlink r:id="rId13">
         <w:r>
           <w:rPr>
+            <w:rStyle w:val="Style3"/>
             <w:rFonts w:eastAsia="Roboto" w:cs="Roboto" w:ascii="Liberation Sans" w:hAnsi="Liberation Sans"/>
             <w:sz w:val="20"/>
             <w:szCs w:val="20"/>
@@ -681,6 +769,7 @@
       <w:hyperlink r:id="rId14">
         <w:r>
           <w:rPr>
+            <w:rStyle w:val="Style3"/>
             <w:rFonts w:eastAsia="Roboto" w:cs="Roboto" w:ascii="Liberation Sans" w:hAnsi="Liberation Sans"/>
             <w:color w:val="1155CC"/>
             <w:sz w:val="20"/>
@@ -700,7 +789,7 @@
     </w:p>
     <w:p>
       <w:pPr>
-        <w:pStyle w:val="Normal1"/>
+        <w:pStyle w:val="normal1"/>
         <w:pageBreakBefore w:val="false"/>
         <w:jc w:val="both"/>
         <w:rPr/>
@@ -716,6 +805,7 @@
       <w:hyperlink r:id="rId15">
         <w:r>
           <w:rPr>
+            <w:rStyle w:val="Style3"/>
             <w:rFonts w:eastAsia="Roboto" w:cs="Roboto" w:ascii="Liberation Sans" w:hAnsi="Liberation Sans"/>
             <w:sz w:val="20"/>
             <w:szCs w:val="20"/>
@@ -726,6 +816,7 @@
       <w:hyperlink r:id="rId16">
         <w:r>
           <w:rPr>
+            <w:rStyle w:val="Style3"/>
             <w:rFonts w:eastAsia="Roboto" w:cs="Roboto" w:ascii="Liberation Sans" w:hAnsi="Liberation Sans"/>
             <w:color w:val="1155CC"/>
             <w:sz w:val="20"/>
@@ -779,7 +870,7 @@
     </w:p>
     <w:p>
       <w:pPr>
-        <w:pStyle w:val="Normal1"/>
+        <w:pStyle w:val="normal1"/>
         <w:pageBreakBefore w:val="false"/>
         <w:jc w:val="both"/>
         <w:rPr>
@@ -797,7 +888,7 @@
     </w:p>
     <w:p>
       <w:pPr>
-        <w:pStyle w:val="Normal1"/>
+        <w:pStyle w:val="normal1"/>
         <w:jc w:val="both"/>
         <w:rPr>
           <w:rFonts w:ascii="Liberation Sans" w:hAnsi="Liberation Sans"/>
@@ -814,7 +905,7 @@
     </w:p>
     <w:p>
       <w:pPr>
-        <w:pStyle w:val="Normal1"/>
+        <w:pStyle w:val="normal1"/>
         <w:pageBreakBefore w:val="false"/>
         <w:jc w:val="both"/>
         <w:rPr/>
@@ -834,7 +925,7 @@
     </w:p>
     <w:p>
       <w:pPr>
-        <w:pStyle w:val="Normal1"/>
+        <w:pStyle w:val="normal1"/>
         <w:pageBreakBefore w:val="false"/>
         <w:jc w:val="both"/>
         <w:rPr>
@@ -852,7 +943,7 @@
     </w:p>
     <w:p>
       <w:pPr>
-        <w:pStyle w:val="Normal1"/>
+        <w:pStyle w:val="normal1"/>
         <w:pageBreakBefore w:val="false"/>
         <w:jc w:val="both"/>
         <w:rPr>
@@ -869,7 +960,9 @@
       </w:r>
     </w:p>
     <w:sectPr>
-      <w:footerReference w:type="default" r:id="rId18"/>
+      <w:footerReference w:type="even" r:id="rId18"/>
+      <w:footerReference w:type="default" r:id="rId19"/>
+      <w:footerReference w:type="first" r:id="rId20"/>
       <w:type w:val="nextPage"/>
       <w:pgSz w:w="11906" w:h="16838"/>
       <w:pgMar w:left="1440" w:right="1440" w:gutter="0" w:header="0" w:top="850" w:footer="720" w:bottom="1440"/>
@@ -883,10 +976,24 @@
 </file>
 
 <file path=word/footer1.xml><?xml version="1.0" encoding="utf-8"?>
-<w:ftr xmlns:o="urn:schemas-microsoft-com:office:office" xmlns:r="http://schemas.openxmlformats.org/officeDocument/2006/relationships" xmlns:v="urn:schemas-microsoft-com:vml" xmlns:w="http://schemas.openxmlformats.org/wordprocessingml/2006/main" xmlns:w10="urn:schemas-microsoft-com:office:word" xmlns:wp="http://schemas.openxmlformats.org/drawingml/2006/wordprocessingDrawing" xmlns:wps="http://schemas.microsoft.com/office/word/2010/wordprocessingShape" xmlns:wpg="http://schemas.microsoft.com/office/word/2010/wordprocessingGroup" xmlns:mc="http://schemas.openxmlformats.org/markup-compatibility/2006" xmlns:wp14="http://schemas.microsoft.com/office/word/2010/wordprocessingDrawing" xmlns:w14="http://schemas.microsoft.com/office/word/2010/wordml" xmlns:w15="http://schemas.microsoft.com/office/word/2012/wordml" mc:Ignorable="w14 wp14 w15">
+<w:ftr xmlns:o="urn:schemas-microsoft-com:office:office" xmlns:r="http://schemas.openxmlformats.org/officeDocument/2006/relationships" xmlns:v="urn:schemas-microsoft-com:vml" xmlns:w="http://schemas.openxmlformats.org/wordprocessingml/2006/main" xmlns:w10="urn:schemas-microsoft-com:office:word" xmlns:wp="http://schemas.openxmlformats.org/drawingml/2006/wordprocessingDrawing" xmlns:pic="http://schemas.openxmlformats.org/drawingml/2006/picture" xmlns:wps="http://schemas.microsoft.com/office/word/2010/wordprocessingShape" xmlns:wpg="http://schemas.microsoft.com/office/word/2010/wordprocessingGroup" xmlns:mc="http://schemas.openxmlformats.org/markup-compatibility/2006" xmlns:wp14="http://schemas.microsoft.com/office/word/2010/wordprocessingDrawing" xmlns:w14="http://schemas.microsoft.com/office/word/2010/wordml" xmlns:w15="http://schemas.microsoft.com/office/word/2012/wordml" mc:Ignorable="w14 wp14 w15">
   <w:p>
     <w:pPr>
-      <w:pStyle w:val="Normal1"/>
+      <w:pStyle w:val="Footer"/>
+      <w:rPr/>
+    </w:pPr>
+    <w:r>
+      <w:rPr/>
+    </w:r>
+  </w:p>
+</w:ftr>
+</file>
+
+<file path=word/footer2.xml><?xml version="1.0" encoding="utf-8"?>
+<w:ftr xmlns:o="urn:schemas-microsoft-com:office:office" xmlns:r="http://schemas.openxmlformats.org/officeDocument/2006/relationships" xmlns:v="urn:schemas-microsoft-com:vml" xmlns:w="http://schemas.openxmlformats.org/wordprocessingml/2006/main" xmlns:w10="urn:schemas-microsoft-com:office:word" xmlns:wp="http://schemas.openxmlformats.org/drawingml/2006/wordprocessingDrawing" xmlns:pic="http://schemas.openxmlformats.org/drawingml/2006/picture" xmlns:wps="http://schemas.microsoft.com/office/word/2010/wordprocessingShape" xmlns:wpg="http://schemas.microsoft.com/office/word/2010/wordprocessingGroup" xmlns:mc="http://schemas.openxmlformats.org/markup-compatibility/2006" xmlns:wp14="http://schemas.microsoft.com/office/word/2010/wordprocessingDrawing" xmlns:w14="http://schemas.microsoft.com/office/word/2010/wordml" xmlns:w15="http://schemas.microsoft.com/office/word/2012/wordml" mc:Ignorable="w14 wp14 w15">
+  <w:p>
+    <w:pPr>
+      <w:pStyle w:val="normal1"/>
       <w:pageBreakBefore w:val="false"/>
       <w:rPr>
         <w:color w:val="999999"/>
@@ -900,7 +1007,7 @@
         <w:sz w:val="16"/>
         <w:szCs w:val="16"/>
       </w:rPr>
-      <w:t>Helios-OpenIDN adapter Getting Started - rev. 2024-1</w:t>
+      <w:t>Helios-OpenIDN adapter Getting Started - rev. 202</w:t>
     </w:r>
     <w:r>
       <w:rPr>
@@ -908,7 +1015,7 @@
         <w:sz w:val="16"/>
         <w:szCs w:val="16"/>
       </w:rPr>
-      <w:t>2</w:t>
+      <w:t>5</w:t>
     </w:r>
     <w:r>
       <w:rPr>
@@ -924,7 +1031,71 @@
         <w:sz w:val="16"/>
         <w:szCs w:val="16"/>
       </w:rPr>
-      <w:t>09</w:t>
+      <w:t>11</w:t>
+    </w:r>
+    <w:r>
+      <w:rPr>
+        <w:color w:val="999999"/>
+        <w:sz w:val="16"/>
+        <w:szCs w:val="16"/>
+      </w:rPr>
+      <w:t>-09</w:t>
+    </w:r>
+  </w:p>
+</w:ftr>
+</file>
+
+<file path=word/footer3.xml><?xml version="1.0" encoding="utf-8"?>
+<w:ftr xmlns:o="urn:schemas-microsoft-com:office:office" xmlns:r="http://schemas.openxmlformats.org/officeDocument/2006/relationships" xmlns:v="urn:schemas-microsoft-com:vml" xmlns:w="http://schemas.openxmlformats.org/wordprocessingml/2006/main" xmlns:w10="urn:schemas-microsoft-com:office:word" xmlns:wp="http://schemas.openxmlformats.org/drawingml/2006/wordprocessingDrawing" xmlns:pic="http://schemas.openxmlformats.org/drawingml/2006/picture" xmlns:wps="http://schemas.microsoft.com/office/word/2010/wordprocessingShape" xmlns:wpg="http://schemas.microsoft.com/office/word/2010/wordprocessingGroup" xmlns:mc="http://schemas.openxmlformats.org/markup-compatibility/2006" xmlns:wp14="http://schemas.microsoft.com/office/word/2010/wordprocessingDrawing" xmlns:w14="http://schemas.microsoft.com/office/word/2010/wordml" xmlns:w15="http://schemas.microsoft.com/office/word/2012/wordml" mc:Ignorable="w14 wp14 w15">
+  <w:p>
+    <w:pPr>
+      <w:pStyle w:val="normal1"/>
+      <w:pageBreakBefore w:val="false"/>
+      <w:rPr>
+        <w:color w:val="999999"/>
+        <w:sz w:val="16"/>
+        <w:szCs w:val="16"/>
+      </w:rPr>
+    </w:pPr>
+    <w:r>
+      <w:rPr>
+        <w:color w:val="999999"/>
+        <w:sz w:val="16"/>
+        <w:szCs w:val="16"/>
+      </w:rPr>
+      <w:t>Helios-OpenIDN adapter Getting Started - rev. 202</w:t>
+    </w:r>
+    <w:r>
+      <w:rPr>
+        <w:color w:val="999999"/>
+        <w:sz w:val="16"/>
+        <w:szCs w:val="16"/>
+      </w:rPr>
+      <w:t>5</w:t>
+    </w:r>
+    <w:r>
+      <w:rPr>
+        <w:color w:val="999999"/>
+        <w:sz w:val="16"/>
+        <w:szCs w:val="16"/>
+      </w:rPr>
+      <w:t>-</w:t>
+    </w:r>
+    <w:r>
+      <w:rPr>
+        <w:color w:val="999999"/>
+        <w:sz w:val="16"/>
+        <w:szCs w:val="16"/>
+      </w:rPr>
+      <w:t>11</w:t>
+    </w:r>
+    <w:r>
+      <w:rPr>
+        <w:color w:val="999999"/>
+        <w:sz w:val="16"/>
+        <w:szCs w:val="16"/>
+      </w:rPr>
+      <w:t>-09</w:t>
     </w:r>
   </w:p>
 </w:ftr>
@@ -967,9 +1138,9 @@
     </w:rPr>
   </w:style>
   <w:style w:type="paragraph" w:styleId="Heading1">
-    <w:name w:val="Heading 1"/>
-    <w:basedOn w:val="Normal1"/>
-    <w:next w:val="Normal1"/>
+    <w:name w:val="heading 1"/>
+    <w:basedOn w:val="normal1"/>
+    <w:next w:val="normal1"/>
     <w:qFormat/>
     <w:pPr>
       <w:keepNext w:val="true"/>
@@ -983,9 +1154,9 @@
     </w:rPr>
   </w:style>
   <w:style w:type="paragraph" w:styleId="Heading2">
-    <w:name w:val="Heading 2"/>
-    <w:basedOn w:val="Normal1"/>
-    <w:next w:val="Normal1"/>
+    <w:name w:val="heading 2"/>
+    <w:basedOn w:val="normal1"/>
+    <w:next w:val="normal1"/>
     <w:qFormat/>
     <w:pPr>
       <w:keepNext w:val="true"/>
@@ -1000,9 +1171,9 @@
     </w:rPr>
   </w:style>
   <w:style w:type="paragraph" w:styleId="Heading3">
-    <w:name w:val="Heading 3"/>
-    <w:basedOn w:val="Normal1"/>
-    <w:next w:val="Normal1"/>
+    <w:name w:val="heading 3"/>
+    <w:basedOn w:val="normal1"/>
+    <w:next w:val="normal1"/>
     <w:qFormat/>
     <w:pPr>
       <w:keepNext w:val="true"/>
@@ -1018,9 +1189,9 @@
     </w:rPr>
   </w:style>
   <w:style w:type="paragraph" w:styleId="Heading4">
-    <w:name w:val="Heading 4"/>
-    <w:basedOn w:val="Normal1"/>
-    <w:next w:val="Normal1"/>
+    <w:name w:val="heading 4"/>
+    <w:basedOn w:val="normal1"/>
+    <w:next w:val="normal1"/>
     <w:qFormat/>
     <w:pPr>
       <w:keepNext w:val="true"/>
@@ -1035,9 +1206,9 @@
     </w:rPr>
   </w:style>
   <w:style w:type="paragraph" w:styleId="Heading5">
-    <w:name w:val="Heading 5"/>
-    <w:basedOn w:val="Normal1"/>
-    <w:next w:val="Normal1"/>
+    <w:name w:val="heading 5"/>
+    <w:basedOn w:val="normal1"/>
+    <w:next w:val="normal1"/>
     <w:qFormat/>
     <w:pPr>
       <w:keepNext w:val="true"/>
@@ -1052,9 +1223,9 @@
     </w:rPr>
   </w:style>
   <w:style w:type="paragraph" w:styleId="Heading6">
-    <w:name w:val="Heading 6"/>
-    <w:basedOn w:val="Normal1"/>
-    <w:next w:val="Normal1"/>
+    <w:name w:val="heading 6"/>
+    <w:basedOn w:val="normal1"/>
+    <w:next w:val="normal1"/>
     <w:qFormat/>
     <w:pPr>
       <w:keepNext w:val="true"/>
@@ -1073,7 +1244,15 @@
     <w:name w:val="Hyperlink"/>
     <w:rPr>
       <w:color w:val="000080"/>
-      <w:u w:val="single"/>
+      <w:u w:val="none"/>
+    </w:rPr>
+  </w:style>
+  <w:style w:type="character" w:styleId="Strong">
+    <w:name w:val="Strong"/>
+    <w:qFormat/>
+    <w:rPr>
+      <w:b/>
+      <w:bCs/>
     </w:rPr>
   </w:style>
   <w:style w:type="paragraph" w:styleId="Heading">
@@ -1108,7 +1287,7 @@
     </w:rPr>
   </w:style>
   <w:style w:type="paragraph" w:styleId="Caption">
-    <w:name w:val="Caption"/>
+    <w:name w:val="caption"/>
     <w:basedOn w:val="Normal"/>
     <w:qFormat/>
     <w:pPr>
@@ -1134,7 +1313,7 @@
       <w:rFonts w:cs="Arial"/>
     </w:rPr>
   </w:style>
-  <w:style w:type="paragraph" w:styleId="Normal1" w:default="1">
+  <w:style w:type="paragraph" w:styleId="normal1" w:default="1">
     <w:name w:val="normal1"/>
     <w:qFormat/>
     <w:pPr>
@@ -1155,8 +1334,8 @@
   </w:style>
   <w:style w:type="paragraph" w:styleId="Title">
     <w:name w:val="Title"/>
-    <w:basedOn w:val="Normal1"/>
-    <w:next w:val="Normal1"/>
+    <w:basedOn w:val="normal1"/>
+    <w:next w:val="normal1"/>
     <w:qFormat/>
     <w:pPr>
       <w:keepNext w:val="true"/>
@@ -1171,8 +1350,8 @@
   </w:style>
   <w:style w:type="paragraph" w:styleId="Subtitle">
     <w:name w:val="Subtitle"/>
-    <w:basedOn w:val="Normal1"/>
-    <w:next w:val="Normal1"/>
+    <w:basedOn w:val="normal1"/>
+    <w:next w:val="normal1"/>
     <w:qFormat/>
     <w:pPr>
       <w:keepNext w:val="true"/>
@@ -1196,10 +1375,23 @@
     <w:rPr/>
   </w:style>
   <w:style w:type="paragraph" w:styleId="Footer">
-    <w:name w:val="Footer"/>
+    <w:name w:val="footer"/>
     <w:basedOn w:val="HeaderandFooter"/>
     <w:pPr/>
     <w:rPr/>
+  </w:style>
+  <w:style w:type="paragraph" w:styleId="PreformattedText">
+    <w:name w:val="Preformatted Text"/>
+    <w:basedOn w:val="Normal"/>
+    <w:qFormat/>
+    <w:pPr>
+      <w:spacing w:before="0" w:after="0"/>
+    </w:pPr>
+    <w:rPr>
+      <w:rFonts w:ascii="Liberation Mono" w:hAnsi="Liberation Mono" w:eastAsia="NSimSun" w:cs="Liberation Mono"/>
+      <w:sz w:val="20"/>
+      <w:szCs w:val="20"/>
+    </w:rPr>
   </w:style>
   <w:style w:type="table" w:default="1" w:styleId="TableNormal">
     <w:name w:val="Table Normal"/>

</xml_diff>